<commit_message>
changes in to do-llist
</commit_message>
<xml_diff>
--- a/To dolist.docx
+++ b/To dolist.docx
@@ -377,14 +377,23 @@
         </w:numPr>
         <w:rPr>
           <w:sz w:val="36"/>
-        </w:rPr>
-      </w:pPr>
-      <w:r>
-        <w:rPr>
-          <w:sz w:val="36"/>
+          <w:highlight w:val="green"/>
+        </w:rPr>
+      </w:pPr>
+      <w:r>
+        <w:rPr>
+          <w:sz w:val="36"/>
+          <w:highlight w:val="green"/>
         </w:rPr>
         <w:t>Standard bildestørrelser</w:t>
       </w:r>
+      <w:r>
+        <w:rPr>
+          <w:sz w:val="36"/>
+          <w:highlight w:val="green"/>
+        </w:rPr>
+        <w:t xml:space="preserve"> (informasjon, fadder og løsning)</w:t>
+      </w:r>
     </w:p>
     <w:p>
       <w:pPr>
@@ -439,7 +448,15 @@
         <w:rPr>
           <w:sz w:val="36"/>
         </w:rPr>
-        <w:t>I detalj hvordan den virker</w:t>
+        <w:t>I detalj h</w:t>
+      </w:r>
+      <w:bookmarkStart w:id="0" w:name="_GoBack"/>
+      <w:bookmarkEnd w:id="0"/>
+      <w:r>
+        <w:rPr>
+          <w:sz w:val="36"/>
+        </w:rPr>
+        <w:t>vordan den virker</w:t>
       </w:r>
     </w:p>
     <w:p>
@@ -651,8 +668,6 @@
           <w:sz w:val="36"/>
         </w:rPr>
       </w:pPr>
-      <w:bookmarkStart w:id="0" w:name="_GoBack"/>
-      <w:bookmarkEnd w:id="0"/>
     </w:p>
     <w:sectPr>
       <w:pgSz w:w="11906" w:h="16838"/>

</xml_diff>